<commit_message>
adding order's page + new features + fixes
</commit_message>
<xml_diff>
--- a/reports/Interim Report - 10558156.docx
+++ b/reports/Interim Report - 10558156.docx
@@ -1511,12 +1511,12 @@
           <w:rFonts w:ascii="Calibri Light" w:hAnsi="Calibri Light"/>
         </w:rPr>
       </w:pPr>
-      <w:bookmarkStart w:id="2" w:name="_Hlk109026256"/>
-      <w:bookmarkStart w:id="3" w:name="_Toc109209686"/>
+      <w:bookmarkStart w:id="2" w:name="_Toc109209686"/>
+      <w:bookmarkStart w:id="3" w:name="_Hlk109026256"/>
       <w:r>
         <w:t>Background</w:t>
       </w:r>
-      <w:bookmarkEnd w:id="3"/>
+      <w:bookmarkEnd w:id="2"/>
       <w:r>
         <w:t xml:space="preserve"> </w:t>
       </w:r>
@@ -2427,34 +2427,7 @@
           <w:szCs w:val="24"/>
           <w:lang w:val="en-IE"/>
         </w:rPr>
-        <w:t xml:space="preserve"> </w:t>
-      </w:r>
-      <w:r>
-        <w:rPr>
-          <w:rFonts w:ascii="Calibri" w:eastAsia="Calibri" w:hAnsi="Calibri" w:cs="Calibri"/>
-          <w:sz w:val="24"/>
-          <w:szCs w:val="24"/>
-          <w:lang w:val="en-IE"/>
-        </w:rPr>
-        <w:t xml:space="preserve">recording </w:t>
-      </w:r>
-      <w:r>
-        <w:rPr>
-          <w:rFonts w:ascii="Calibri" w:eastAsia="Calibri" w:hAnsi="Calibri" w:cs="Calibri"/>
-          <w:sz w:val="24"/>
-          <w:szCs w:val="24"/>
-          <w:lang w:val="en-IE"/>
-        </w:rPr>
-        <w:t>its</w:t>
-      </w:r>
-      <w:r>
-        <w:rPr>
-          <w:rFonts w:ascii="Calibri" w:eastAsia="Calibri" w:hAnsi="Calibri" w:cs="Calibri"/>
-          <w:sz w:val="24"/>
-          <w:szCs w:val="24"/>
-          <w:lang w:val="en-IE"/>
-        </w:rPr>
-        <w:t xml:space="preserve"> details on the correctly tables in the database</w:t>
+        <w:t xml:space="preserve"> recording its details on the correctly tables in the database</w:t>
       </w:r>
     </w:p>
     <w:p>
@@ -2478,16 +2451,7 @@
           <w:szCs w:val="24"/>
           <w:lang w:val="en-IE"/>
         </w:rPr>
-        <w:t xml:space="preserve">Display correctly the </w:t>
-      </w:r>
-      <w:r>
-        <w:rPr>
-          <w:rFonts w:ascii="Calibri" w:eastAsia="Calibri" w:hAnsi="Calibri" w:cs="Calibri"/>
-          <w:sz w:val="24"/>
-          <w:szCs w:val="24"/>
-          <w:lang w:val="en-IE"/>
-        </w:rPr>
-        <w:t>customer’s reviews</w:t>
+        <w:t>Display correctly the customer’s reviews</w:t>
       </w:r>
       <w:r>
         <w:rPr>
@@ -2547,16 +2511,7 @@
           <w:szCs w:val="24"/>
           <w:lang w:val="en-IE"/>
         </w:rPr>
-        <w:t xml:space="preserve"> </w:t>
-      </w:r>
-      <w:r>
-        <w:rPr>
-          <w:rFonts w:ascii="Calibri" w:eastAsia="Calibri" w:hAnsi="Calibri" w:cs="Calibri"/>
-          <w:sz w:val="24"/>
-          <w:szCs w:val="24"/>
-          <w:lang w:val="en-IE"/>
-        </w:rPr>
-        <w:t>recording its details on the correctly tables in the database</w:t>
+        <w:t xml:space="preserve"> recording its details on the correctly tables in the database</w:t>
       </w:r>
     </w:p>
     <w:p>
@@ -2580,43 +2535,7 @@
           <w:szCs w:val="24"/>
           <w:lang w:val="en-IE"/>
         </w:rPr>
-        <w:t>Display correctly the order’s</w:t>
-      </w:r>
-      <w:r>
-        <w:rPr>
-          <w:rFonts w:ascii="Calibri" w:eastAsia="Calibri" w:hAnsi="Calibri" w:cs="Calibri"/>
-          <w:sz w:val="24"/>
-          <w:szCs w:val="24"/>
-          <w:lang w:val="en-IE"/>
-        </w:rPr>
-        <w:t xml:space="preserve"> items</w:t>
-      </w:r>
-      <w:r>
-        <w:rPr>
-          <w:rFonts w:ascii="Calibri" w:eastAsia="Calibri" w:hAnsi="Calibri" w:cs="Calibri"/>
-          <w:sz w:val="24"/>
-          <w:szCs w:val="24"/>
-          <w:lang w:val="en-IE"/>
-        </w:rPr>
-        <w:t xml:space="preserve"> </w:t>
-      </w:r>
-      <w:r>
-        <w:rPr>
-          <w:rFonts w:ascii="Calibri" w:eastAsia="Calibri" w:hAnsi="Calibri" w:cs="Calibri"/>
-          <w:sz w:val="24"/>
-          <w:szCs w:val="24"/>
-          <w:lang w:val="en-IE"/>
-        </w:rPr>
-        <w:t>details</w:t>
-      </w:r>
-      <w:r>
-        <w:rPr>
-          <w:rFonts w:ascii="Calibri" w:eastAsia="Calibri" w:hAnsi="Calibri" w:cs="Calibri"/>
-          <w:sz w:val="24"/>
-          <w:szCs w:val="24"/>
-          <w:lang w:val="en-IE"/>
-        </w:rPr>
-        <w:t xml:space="preserve"> when placed by the customer</w:t>
+        <w:t>Display correctly the order’s items details when placed by the customer</w:t>
       </w:r>
     </w:p>
     <w:p>
@@ -2700,34 +2619,7 @@
           <w:szCs w:val="24"/>
           <w:lang w:val="en-IE"/>
         </w:rPr>
-        <w:t xml:space="preserve">Display correctly a list of </w:t>
-      </w:r>
-      <w:r>
-        <w:rPr>
-          <w:rFonts w:ascii="Calibri" w:eastAsia="Calibri" w:hAnsi="Calibri" w:cs="Calibri"/>
-          <w:sz w:val="24"/>
-          <w:szCs w:val="24"/>
-          <w:lang w:val="en-IE"/>
-        </w:rPr>
-        <w:t>incoming</w:t>
-      </w:r>
-      <w:r>
-        <w:rPr>
-          <w:rFonts w:ascii="Calibri" w:eastAsia="Calibri" w:hAnsi="Calibri" w:cs="Calibri"/>
-          <w:sz w:val="24"/>
-          <w:szCs w:val="24"/>
-          <w:lang w:val="en-IE"/>
-        </w:rPr>
-        <w:t xml:space="preserve"> orders of the day</w:t>
-      </w:r>
-      <w:r>
-        <w:rPr>
-          <w:rFonts w:ascii="Calibri" w:eastAsia="Calibri" w:hAnsi="Calibri" w:cs="Calibri"/>
-          <w:sz w:val="24"/>
-          <w:szCs w:val="24"/>
-          <w:lang w:val="en-IE"/>
-        </w:rPr>
-        <w:t xml:space="preserve"> evidencing whether is delivery, pickup or table order.</w:t>
+        <w:t>Display correctly a list of incoming orders of the day evidencing whether is delivery, pickup or table order.</w:t>
       </w:r>
     </w:p>
     <w:p>
@@ -2787,16 +2679,7 @@
           <w:lang w:val="en-IE"/>
         </w:rPr>
         <w:lastRenderedPageBreak/>
-        <w:t>Floor Staff</w:t>
-      </w:r>
-      <w:r>
-        <w:rPr>
-          <w:rFonts w:ascii="Calibri" w:eastAsia="Calibri" w:hAnsi="Calibri" w:cs="Calibri"/>
-          <w:sz w:val="24"/>
-          <w:szCs w:val="24"/>
-          <w:lang w:val="en-IE"/>
-        </w:rPr>
-        <w:t xml:space="preserve"> Login</w:t>
+        <w:t>Floor Staff Login</w:t>
       </w:r>
     </w:p>
     <w:p>
@@ -2949,34 +2832,7 @@
           <w:szCs w:val="24"/>
           <w:lang w:val="en-IE"/>
         </w:rPr>
-        <w:t>Display correctly a list of all orders</w:t>
-      </w:r>
-      <w:r>
-        <w:rPr>
-          <w:rFonts w:ascii="Calibri" w:eastAsia="Calibri" w:hAnsi="Calibri" w:cs="Calibri"/>
-          <w:sz w:val="24"/>
-          <w:szCs w:val="24"/>
-          <w:lang w:val="en-IE"/>
-        </w:rPr>
-        <w:t xml:space="preserve"> completed by the kitchen and</w:t>
-      </w:r>
-      <w:r>
-        <w:rPr>
-          <w:rFonts w:ascii="Calibri" w:eastAsia="Calibri" w:hAnsi="Calibri" w:cs="Calibri"/>
-          <w:sz w:val="24"/>
-          <w:szCs w:val="24"/>
-          <w:lang w:val="en-IE"/>
-        </w:rPr>
-        <w:t xml:space="preserve"> </w:t>
-      </w:r>
-      <w:r>
-        <w:rPr>
-          <w:rFonts w:ascii="Calibri" w:eastAsia="Calibri" w:hAnsi="Calibri" w:cs="Calibri"/>
-          <w:sz w:val="24"/>
-          <w:szCs w:val="24"/>
-          <w:lang w:val="en-IE"/>
-        </w:rPr>
-        <w:t>ready for the customer</w:t>
+        <w:t>Display correctly a list of all orders completed by the kitchen and ready for the customer</w:t>
       </w:r>
     </w:p>
     <w:p>
@@ -4774,35 +4630,7 @@
           <w:szCs w:val="24"/>
         </w:rPr>
         <w:lastRenderedPageBreak/>
-        <w:t>I am aware that it is be the best approach</w:t>
-      </w:r>
-      <w:r>
-        <w:rPr>
-          <w:sz w:val="24"/>
-          <w:szCs w:val="24"/>
-        </w:rPr>
-        <w:t xml:space="preserve"> </w:t>
-      </w:r>
-      <w:r>
-        <w:rPr>
-          <w:sz w:val="24"/>
-          <w:szCs w:val="24"/>
-        </w:rPr>
-        <w:t xml:space="preserve">use entity-relationship model and I should </w:t>
-      </w:r>
-      <w:r>
-        <w:rPr>
-          <w:sz w:val="24"/>
-          <w:szCs w:val="24"/>
-        </w:rPr>
-        <w:t>do</w:t>
-      </w:r>
-      <w:r>
-        <w:rPr>
-          <w:sz w:val="24"/>
-          <w:szCs w:val="24"/>
-        </w:rPr>
-        <w:t xml:space="preserve"> it, but again due the short timeframe I have, my option was to proceed with the project and if I have any spare time I can modify the tables and database accordingly later.</w:t>
+        <w:t>I am aware that it is be the best approach use entity-relationship model and I should do it, but again due the short timeframe I have, my option was to proceed with the project and if I have any spare time I can modify the tables and database accordingly later.</w:t>
       </w:r>
       <w:r>
         <w:rPr>
@@ -5170,7 +4998,7 @@
         <w:t>application overview.</w:t>
       </w:r>
     </w:p>
-    <w:bookmarkEnd w:id="2"/>
+    <w:bookmarkEnd w:id="3"/>
     <w:p>
       <w:pPr>
         <w:rPr>
@@ -5232,25 +5060,7 @@
           <w:szCs w:val="24"/>
           <w:lang w:val="en-IE"/>
         </w:rPr>
-        <w:t xml:space="preserve"> - </w:t>
-      </w:r>
-      <w:r>
-        <w:rPr>
-          <w:rFonts w:ascii="Calibri" w:eastAsia="Calibri" w:hAnsi="Calibri" w:cs="Calibri"/>
-          <w:sz w:val="24"/>
-          <w:szCs w:val="24"/>
-          <w:lang w:val="en-IE"/>
-        </w:rPr>
-        <w:t xml:space="preserve">Public </w:t>
-      </w:r>
-      <w:r>
-        <w:rPr>
-          <w:rFonts w:ascii="Calibri" w:eastAsia="Calibri" w:hAnsi="Calibri" w:cs="Calibri"/>
-          <w:sz w:val="24"/>
-          <w:szCs w:val="24"/>
-          <w:lang w:val="en-IE"/>
-        </w:rPr>
-        <w:t>repository</w:t>
+        <w:t xml:space="preserve"> - Public repository</w:t>
       </w:r>
     </w:p>
     <w:p>
@@ -5282,116 +5092,156 @@
           <w:lang w:val="fr-FR"/>
         </w:rPr>
       </w:pPr>
+      <w:r>
+        <w:fldChar w:fldCharType="begin"/>
+      </w:r>
+      <w:r>
+        <w:rPr>
+          <w:lang w:val="fr-FR"/>
+        </w:rPr>
+        <w:instrText xml:space="preserve"> HYPERLINK "https://cantina-reggio.herokuapp.com/" \t "_blank" </w:instrText>
+      </w:r>
+      <w:r>
+        <w:fldChar w:fldCharType="separate"/>
+      </w:r>
+      <w:r>
+        <w:rPr>
+          <w:rStyle w:val="Hyperlink"/>
+          <w:rFonts w:ascii="Calibri" w:eastAsia="Calibri" w:hAnsi="Calibri" w:cs="Calibri"/>
+          <w:sz w:val="24"/>
+          <w:szCs w:val="24"/>
+          <w:lang w:val="fr-FR"/>
+        </w:rPr>
+        <w:t>https://cantina-reggio.herokuapp.com/</w:t>
+      </w:r>
+      <w:r>
+        <w:rPr>
+          <w:rStyle w:val="Hyperlink"/>
+          <w:rFonts w:ascii="Calibri" w:eastAsia="Calibri" w:hAnsi="Calibri" w:cs="Calibri"/>
+          <w:sz w:val="24"/>
+          <w:szCs w:val="24"/>
+          <w:lang w:val="fr-FR"/>
+        </w:rPr>
+        <w:fldChar w:fldCharType="end"/>
+      </w:r>
+      <w:r>
+        <w:rPr>
+          <w:rFonts w:ascii="Calibri" w:eastAsia="Calibri" w:hAnsi="Calibri" w:cs="Calibri"/>
+          <w:sz w:val="24"/>
+          <w:szCs w:val="24"/>
+          <w:lang w:val="fr-FR"/>
+        </w:rPr>
+        <w:t xml:space="preserve">  - </w:t>
+      </w:r>
+      <w:r>
+        <w:rPr>
+          <w:rFonts w:ascii="Calibri" w:eastAsia="Calibri" w:hAnsi="Calibri" w:cs="Calibri"/>
+          <w:sz w:val="24"/>
+          <w:szCs w:val="24"/>
+          <w:lang w:val="fr-FR"/>
+        </w:rPr>
+        <w:t>Admin</w:t>
+      </w:r>
+      <w:r>
+        <w:rPr>
+          <w:rFonts w:ascii="Calibri" w:eastAsia="Calibri" w:hAnsi="Calibri" w:cs="Calibri"/>
+          <w:sz w:val="24"/>
+          <w:szCs w:val="24"/>
+          <w:lang w:val="fr-FR"/>
+        </w:rPr>
+        <w:t xml:space="preserve"> permissions – user: </w:t>
+      </w:r>
+      <w:r>
+        <w:fldChar w:fldCharType="begin"/>
+      </w:r>
+      <w:r>
+        <w:rPr>
+          <w:lang w:val="fr-FR"/>
+        </w:rPr>
+        <w:instrText xml:space="preserve"> HYPERLINK "mailto:tn@mail.com" \t "_blank" </w:instrText>
+      </w:r>
+      <w:r>
+        <w:fldChar w:fldCharType="separate"/>
+      </w:r>
+      <w:r>
+        <w:rPr>
+          <w:rStyle w:val="Hyperlink"/>
+          <w:rFonts w:ascii="Calibri" w:eastAsia="Calibri" w:hAnsi="Calibri" w:cs="Calibri"/>
+          <w:sz w:val="24"/>
+          <w:szCs w:val="24"/>
+          <w:lang w:val="fr-FR"/>
+        </w:rPr>
+        <w:t>tn@mail.com</w:t>
+      </w:r>
+      <w:r>
+        <w:rPr>
+          <w:rStyle w:val="Hyperlink"/>
+          <w:rFonts w:ascii="Calibri" w:eastAsia="Calibri" w:hAnsi="Calibri" w:cs="Calibri"/>
+          <w:sz w:val="24"/>
+          <w:szCs w:val="24"/>
+          <w:lang w:val="fr-FR"/>
+        </w:rPr>
+        <w:fldChar w:fldCharType="end"/>
+      </w:r>
+      <w:r>
+        <w:rPr>
+          <w:rFonts w:ascii="Calibri" w:eastAsia="Calibri" w:hAnsi="Calibri" w:cs="Calibri"/>
+          <w:sz w:val="24"/>
+          <w:szCs w:val="24"/>
+          <w:lang w:val="fr-FR"/>
+        </w:rPr>
+        <w:t xml:space="preserve"> </w:t>
+      </w:r>
+      <w:proofErr w:type="spellStart"/>
+      <w:r>
+        <w:rPr>
+          <w:rFonts w:ascii="Calibri" w:eastAsia="Calibri" w:hAnsi="Calibri" w:cs="Calibri"/>
+          <w:sz w:val="24"/>
+          <w:szCs w:val="24"/>
+          <w:lang w:val="fr-FR"/>
+        </w:rPr>
+        <w:t>pwd</w:t>
+      </w:r>
+      <w:proofErr w:type="spellEnd"/>
+      <w:r>
+        <w:rPr>
+          <w:rFonts w:ascii="Calibri" w:eastAsia="Calibri" w:hAnsi="Calibri" w:cs="Calibri"/>
+          <w:sz w:val="24"/>
+          <w:szCs w:val="24"/>
+          <w:lang w:val="fr-FR"/>
+        </w:rPr>
+        <w:t>: 123</w:t>
+      </w:r>
+    </w:p>
+    <w:p>
+      <w:pPr>
+        <w:rPr>
+          <w:rFonts w:ascii="Calibri" w:eastAsia="Calibri" w:hAnsi="Calibri" w:cs="Calibri"/>
+          <w:sz w:val="24"/>
+          <w:szCs w:val="24"/>
+          <w:lang w:val="fr-FR"/>
+        </w:rPr>
+      </w:pPr>
+      <w:r>
+        <w:rPr>
+          <w:rFonts w:ascii="Calibri" w:eastAsia="Calibri" w:hAnsi="Calibri" w:cs="Calibri"/>
+          <w:sz w:val="24"/>
+          <w:szCs w:val="24"/>
+          <w:lang w:val="fr-FR"/>
+        </w:rPr>
+        <w:t> </w:t>
+      </w:r>
+    </w:p>
+    <w:p>
+      <w:pPr>
+        <w:rPr>
+          <w:rFonts w:ascii="Calibri" w:eastAsia="Calibri" w:hAnsi="Calibri" w:cs="Calibri"/>
+          <w:sz w:val="24"/>
+          <w:szCs w:val="24"/>
+          <w:lang w:val="en-IE"/>
+        </w:rPr>
+      </w:pPr>
       <w:hyperlink r:id="rId16" w:tgtFrame="_blank" w:history="1">
-        <w:r>
-          <w:rPr>
-            <w:rStyle w:val="Hyperlink"/>
-            <w:rFonts w:ascii="Calibri" w:eastAsia="Calibri" w:hAnsi="Calibri" w:cs="Calibri"/>
-            <w:sz w:val="24"/>
-            <w:szCs w:val="24"/>
-            <w:lang w:val="fr-FR"/>
-          </w:rPr>
-          <w:t>https://cantina-reggio.herokuapp.com/</w:t>
-        </w:r>
-      </w:hyperlink>
-      <w:r>
-        <w:rPr>
-          <w:rFonts w:ascii="Calibri" w:eastAsia="Calibri" w:hAnsi="Calibri" w:cs="Calibri"/>
-          <w:sz w:val="24"/>
-          <w:szCs w:val="24"/>
-          <w:lang w:val="fr-FR"/>
-        </w:rPr>
-        <w:t xml:space="preserve">  - </w:t>
-      </w:r>
-      <w:r>
-        <w:rPr>
-          <w:rFonts w:ascii="Calibri" w:eastAsia="Calibri" w:hAnsi="Calibri" w:cs="Calibri"/>
-          <w:sz w:val="24"/>
-          <w:szCs w:val="24"/>
-          <w:lang w:val="fr-FR"/>
-        </w:rPr>
-        <w:t>Admin</w:t>
-      </w:r>
-      <w:r>
-        <w:rPr>
-          <w:rFonts w:ascii="Calibri" w:eastAsia="Calibri" w:hAnsi="Calibri" w:cs="Calibri"/>
-          <w:sz w:val="24"/>
-          <w:szCs w:val="24"/>
-          <w:lang w:val="fr-FR"/>
-        </w:rPr>
-        <w:t xml:space="preserve"> permissions – user: </w:t>
-      </w:r>
-      <w:hyperlink r:id="rId17" w:tgtFrame="_blank" w:history="1">
-        <w:r>
-          <w:rPr>
-            <w:rStyle w:val="Hyperlink"/>
-            <w:rFonts w:ascii="Calibri" w:eastAsia="Calibri" w:hAnsi="Calibri" w:cs="Calibri"/>
-            <w:sz w:val="24"/>
-            <w:szCs w:val="24"/>
-            <w:lang w:val="fr-FR"/>
-          </w:rPr>
-          <w:t>tn@mail.com</w:t>
-        </w:r>
-      </w:hyperlink>
-      <w:r>
-        <w:rPr>
-          <w:rFonts w:ascii="Calibri" w:eastAsia="Calibri" w:hAnsi="Calibri" w:cs="Calibri"/>
-          <w:sz w:val="24"/>
-          <w:szCs w:val="24"/>
-          <w:lang w:val="fr-FR"/>
-        </w:rPr>
-        <w:t xml:space="preserve"> </w:t>
-      </w:r>
-      <w:proofErr w:type="spellStart"/>
-      <w:r>
-        <w:rPr>
-          <w:rFonts w:ascii="Calibri" w:eastAsia="Calibri" w:hAnsi="Calibri" w:cs="Calibri"/>
-          <w:sz w:val="24"/>
-          <w:szCs w:val="24"/>
-          <w:lang w:val="fr-FR"/>
-        </w:rPr>
-        <w:t>pwd</w:t>
-      </w:r>
-      <w:proofErr w:type="spellEnd"/>
-      <w:r>
-        <w:rPr>
-          <w:rFonts w:ascii="Calibri" w:eastAsia="Calibri" w:hAnsi="Calibri" w:cs="Calibri"/>
-          <w:sz w:val="24"/>
-          <w:szCs w:val="24"/>
-          <w:lang w:val="fr-FR"/>
-        </w:rPr>
-        <w:t>: 123</w:t>
-      </w:r>
-    </w:p>
-    <w:p>
-      <w:pPr>
-        <w:rPr>
-          <w:rFonts w:ascii="Calibri" w:eastAsia="Calibri" w:hAnsi="Calibri" w:cs="Calibri"/>
-          <w:sz w:val="24"/>
-          <w:szCs w:val="24"/>
-          <w:lang w:val="fr-FR"/>
-        </w:rPr>
-      </w:pPr>
-      <w:r>
-        <w:rPr>
-          <w:rFonts w:ascii="Calibri" w:eastAsia="Calibri" w:hAnsi="Calibri" w:cs="Calibri"/>
-          <w:sz w:val="24"/>
-          <w:szCs w:val="24"/>
-          <w:lang w:val="fr-FR"/>
-        </w:rPr>
-        <w:t> </w:t>
-      </w:r>
-    </w:p>
-    <w:p>
-      <w:pPr>
-        <w:rPr>
-          <w:rFonts w:ascii="Calibri" w:eastAsia="Calibri" w:hAnsi="Calibri" w:cs="Calibri"/>
-          <w:sz w:val="24"/>
-          <w:szCs w:val="24"/>
-          <w:lang w:val="en-IE"/>
-        </w:rPr>
-      </w:pPr>
-      <w:hyperlink r:id="rId18" w:tgtFrame="_blank" w:history="1">
         <w:r>
           <w:rPr>
             <w:rStyle w:val="Hyperlink"/>
@@ -6769,6 +6619,7 @@
     <w:lsdException w:name="HTML Sample" w:semiHidden="1" w:unhideWhenUsed="1"/>
     <w:lsdException w:name="HTML Typewriter" w:semiHidden="1" w:unhideWhenUsed="1"/>
     <w:lsdException w:name="HTML Variable" w:semiHidden="1" w:unhideWhenUsed="1"/>
+    <w:lsdException w:name="Normal Table" w:semiHidden="1" w:unhideWhenUsed="1"/>
     <w:lsdException w:name="annotation subject" w:semiHidden="1" w:unhideWhenUsed="1"/>
     <w:lsdException w:name="No List" w:semiHidden="1" w:unhideWhenUsed="1"/>
     <w:lsdException w:name="Outline List 1" w:semiHidden="1" w:unhideWhenUsed="1"/>
@@ -6811,8 +6662,11 @@
     <w:lsdException w:name="Table Contemporary" w:semiHidden="1" w:unhideWhenUsed="1"/>
     <w:lsdException w:name="Table Elegant" w:semiHidden="1" w:unhideWhenUsed="1"/>
     <w:lsdException w:name="Table Professional" w:semiHidden="1" w:unhideWhenUsed="1"/>
+    <w:lsdException w:name="Table Subtle 1" w:semiHidden="1" w:unhideWhenUsed="1"/>
     <w:lsdException w:name="Table Subtle 2" w:semiHidden="1" w:unhideWhenUsed="1"/>
     <w:lsdException w:name="Table Web 1" w:semiHidden="1" w:unhideWhenUsed="1"/>
+    <w:lsdException w:name="Table Web 2" w:semiHidden="1" w:unhideWhenUsed="1"/>
+    <w:lsdException w:name="Table Web 3" w:semiHidden="1" w:unhideWhenUsed="1"/>
     <w:lsdException w:name="Balloon Text" w:semiHidden="1" w:unhideWhenUsed="1"/>
     <w:lsdException w:name="Table Grid" w:uiPriority="39"/>
     <w:lsdException w:name="Table Theme" w:semiHidden="1" w:unhideWhenUsed="1"/>
@@ -7064,6 +6918,7 @@
   <w:style w:type="character" w:default="1" w:styleId="DefaultParagraphFont">
     <w:name w:val="Default Paragraph Font"/>
     <w:uiPriority w:val="1"/>
+    <w:semiHidden/>
     <w:unhideWhenUsed/>
   </w:style>
   <w:style w:type="table" w:default="1" w:styleId="TableNormal">

</xml_diff>